<commit_message>
Second story added (bullying in class)
</commit_message>
<xml_diff>
--- a/Story/Introduction - On the Bus Scene.docx
+++ b/Story/Introduction - On the Bus Scene.docx
@@ -271,79 +271,15 @@
           <w:sz w:val="22"/>
           <w:szCs w:val="22"/>
         </w:rPr>
-        <w:t xml:space="preserve">The toxic sound of his friends laughing and applauding him for his actions reverberated my ears as the school came into view. "Just another day in hell" I thought to myself. My life is indeed far from a paradise. As I was leaving the bus, I received a look of pity from the </w:t>
-      </w:r>
-      <w:r>
-        <w:rPr>
-          <w:rFonts w:ascii="Calibri" w:hAnsi="Calibri" w:cs="Calibri"/>
-          <w:sz w:val="22"/>
-          <w:szCs w:val="22"/>
-        </w:rPr>
-        <w:t>middle-aged</w:t>
-      </w:r>
-      <w:r>
-        <w:rPr>
-          <w:rFonts w:ascii="Calibri" w:hAnsi="Calibri" w:cs="Calibri"/>
-          <w:sz w:val="22"/>
-          <w:szCs w:val="22"/>
-        </w:rPr>
-        <w:t xml:space="preserve"> bus driver, but I already knew no one would ever speak of the things they were doing to me. No one. At </w:t>
-      </w:r>
-      <w:r>
-        <w:rPr>
-          <w:rFonts w:ascii="Calibri" w:hAnsi="Calibri" w:cs="Calibri"/>
-          <w:sz w:val="22"/>
-          <w:szCs w:val="22"/>
-        </w:rPr>
-        <w:t xml:space="preserve">some </w:t>
-      </w:r>
-      <w:r>
-        <w:rPr>
-          <w:rFonts w:ascii="Calibri" w:hAnsi="Calibri" w:cs="Calibri"/>
-          <w:sz w:val="22"/>
-          <w:szCs w:val="22"/>
-        </w:rPr>
-        <w:t>moment</w:t>
-      </w:r>
-      <w:r>
-        <w:rPr>
-          <w:rFonts w:ascii="Calibri" w:hAnsi="Calibri" w:cs="Calibri"/>
-          <w:sz w:val="22"/>
-          <w:szCs w:val="22"/>
-        </w:rPr>
-        <w:t xml:space="preserve"> in my past</w:t>
-      </w:r>
-      <w:r>
-        <w:rPr>
-          <w:rFonts w:ascii="Calibri" w:hAnsi="Calibri" w:cs="Calibri"/>
-          <w:sz w:val="22"/>
-          <w:szCs w:val="22"/>
-        </w:rPr>
-        <w:t xml:space="preserve">, I thought that while growing up everything will be great. </w:t>
-      </w:r>
-      <w:r>
-        <w:rPr>
-          <w:rFonts w:ascii="Calibri" w:hAnsi="Calibri" w:cs="Calibri"/>
-          <w:sz w:val="22"/>
-          <w:szCs w:val="22"/>
-        </w:rPr>
-        <w:t>A</w:t>
-      </w:r>
-      <w:r>
-        <w:rPr>
-          <w:rFonts w:ascii="Calibri" w:hAnsi="Calibri" w:cs="Calibri"/>
-          <w:sz w:val="22"/>
-          <w:szCs w:val="22"/>
-        </w:rPr>
-        <w:t>ll that hope has been shattered</w:t>
-      </w:r>
-      <w:r>
-        <w:rPr>
-          <w:rFonts w:ascii="Calibri" w:hAnsi="Calibri" w:cs="Calibri"/>
-          <w:sz w:val="22"/>
-          <w:szCs w:val="22"/>
-        </w:rPr>
-        <w:t xml:space="preserve"> over time</w:t>
+        <w:t>The toxic sound of his friends laughing and applauding him for his actions reverberated</w:t>
+      </w:r>
+      <w:r>
+        <w:rPr>
+          <w:rFonts w:ascii="Calibri" w:hAnsi="Calibri" w:cs="Calibri"/>
+          <w:sz w:val="22"/>
+          <w:szCs w:val="22"/>
+        </w:rPr>
+        <w:t xml:space="preserve"> in</w:t>
       </w:r>
       <w:bookmarkStart w:id="0" w:name="_GoBack"/>
       <w:bookmarkEnd w:id="0"/>
@@ -353,7 +289,79 @@
           <w:sz w:val="22"/>
           <w:szCs w:val="22"/>
         </w:rPr>
-        <w:t xml:space="preserve">. </w:t>
+        <w:t xml:space="preserve"> my ears as the school came into view. "Just another day in hell" I thought to myself. My life is indeed far from a paradise. As I was leaving the bus, I received a look of pity from the </w:t>
+      </w:r>
+      <w:r>
+        <w:rPr>
+          <w:rFonts w:ascii="Calibri" w:hAnsi="Calibri" w:cs="Calibri"/>
+          <w:sz w:val="22"/>
+          <w:szCs w:val="22"/>
+        </w:rPr>
+        <w:t>middle-aged</w:t>
+      </w:r>
+      <w:r>
+        <w:rPr>
+          <w:rFonts w:ascii="Calibri" w:hAnsi="Calibri" w:cs="Calibri"/>
+          <w:sz w:val="22"/>
+          <w:szCs w:val="22"/>
+        </w:rPr>
+        <w:t xml:space="preserve"> bus driver, but I already knew no one would ever speak of the things they were doing to me. No one. At </w:t>
+      </w:r>
+      <w:r>
+        <w:rPr>
+          <w:rFonts w:ascii="Calibri" w:hAnsi="Calibri" w:cs="Calibri"/>
+          <w:sz w:val="22"/>
+          <w:szCs w:val="22"/>
+        </w:rPr>
+        <w:t xml:space="preserve">some </w:t>
+      </w:r>
+      <w:r>
+        <w:rPr>
+          <w:rFonts w:ascii="Calibri" w:hAnsi="Calibri" w:cs="Calibri"/>
+          <w:sz w:val="22"/>
+          <w:szCs w:val="22"/>
+        </w:rPr>
+        <w:t>moment</w:t>
+      </w:r>
+      <w:r>
+        <w:rPr>
+          <w:rFonts w:ascii="Calibri" w:hAnsi="Calibri" w:cs="Calibri"/>
+          <w:sz w:val="22"/>
+          <w:szCs w:val="22"/>
+        </w:rPr>
+        <w:t xml:space="preserve"> in my past</w:t>
+      </w:r>
+      <w:r>
+        <w:rPr>
+          <w:rFonts w:ascii="Calibri" w:hAnsi="Calibri" w:cs="Calibri"/>
+          <w:sz w:val="22"/>
+          <w:szCs w:val="22"/>
+        </w:rPr>
+        <w:t xml:space="preserve">, I thought that while growing up everything will be great. </w:t>
+      </w:r>
+      <w:r>
+        <w:rPr>
+          <w:rFonts w:ascii="Calibri" w:hAnsi="Calibri" w:cs="Calibri"/>
+          <w:sz w:val="22"/>
+          <w:szCs w:val="22"/>
+        </w:rPr>
+        <w:t>A</w:t>
+      </w:r>
+      <w:r>
+        <w:rPr>
+          <w:rFonts w:ascii="Calibri" w:hAnsi="Calibri" w:cs="Calibri"/>
+          <w:sz w:val="22"/>
+          <w:szCs w:val="22"/>
+        </w:rPr>
+        <w:t>ll that hope has been shattered</w:t>
+      </w:r>
+      <w:r>
+        <w:rPr>
+          <w:rFonts w:ascii="Calibri" w:hAnsi="Calibri" w:cs="Calibri"/>
+          <w:sz w:val="22"/>
+          <w:szCs w:val="22"/>
+        </w:rPr>
+        <w:t xml:space="preserve"> over time. </w:t>
       </w:r>
       <w:r>
         <w:rPr>

</xml_diff>